<commit_message>
fix: report small fixes
</commit_message>
<xml_diff>
--- a/docs/final_report/working_copy.docx
+++ b/docs/final_report/working_copy.docx
@@ -104,27 +104,8 @@
           <w:szCs w:val="52"/>
           <w:lang w:val="en-GB"/>
         </w:rPr>
-        <w:t>[</w:t>
-      </w:r>
-      <w:r>
-        <w:rPr>
-          <w:szCs w:val="52"/>
-          <w:lang w:val="en-GB"/>
-        </w:rPr>
-        <w:t>Title</w:t>
-      </w:r>
-      <w:r>
-        <w:rPr>
-          <w:szCs w:val="52"/>
-          <w:lang w:val="en-GB"/>
-        </w:rPr>
-        <w:t>]</w:t>
-      </w:r>
-    </w:p>
-    <w:p>
-      <w:pPr>
-        <w:pStyle w:val="DocumentSubtitle"/>
-      </w:pPr>
+        <w:t>A pilot project to collect, clean and asses the list of operations produced by cohesion policy programmes at national, regional level</w:t>
+      </w:r>
     </w:p>
     <w:p>
       <w:pPr>
@@ -133,18 +114,6 @@
           <w:tab w:val="left" w:pos="4536"/>
         </w:tabs>
       </w:pPr>
-      <w:r>
-        <w:t>[</w:t>
-      </w:r>
-      <w:r>
-        <w:t>Subtitl</w:t>
-      </w:r>
-      <w:r>
-        <w:t>e</w:t>
-      </w:r>
-      <w:r>
-        <w:t>]</w:t>
-      </w:r>
     </w:p>
     <w:p>
       <w:pPr>
@@ -153,6 +122,9 @@
           <w:tab w:val="left" w:pos="4536"/>
         </w:tabs>
       </w:pPr>
+      <w:r>
+        <w:t>Final Report</w:t>
+      </w:r>
     </w:p>
     <w:p>
       <w:pPr>
@@ -317,12 +289,10 @@
           <w:szCs w:val="24"/>
         </w:rPr>
         <w:sectPr>
-          <w:headerReference w:type="even" r:id="rId12"/>
-          <w:headerReference w:type="default" r:id="rId13"/>
-          <w:footerReference w:type="even" r:id="rId14"/>
-          <w:footerReference w:type="default" r:id="rId15"/>
-          <w:headerReference w:type="first" r:id="rId16"/>
-          <w:footerReference w:type="first" r:id="rId17"/>
+          <w:headerReference w:type="default" r:id="rId12"/>
+          <w:footerReference w:type="default" r:id="rId13"/>
+          <w:headerReference w:type="first" r:id="rId14"/>
+          <w:footerReference w:type="first" r:id="rId15"/>
           <w:pgSz w:w="11907" w:h="16839" w:code="9"/>
           <w:pgMar w:top="851" w:right="1418" w:bottom="851" w:left="1418" w:header="567" w:footer="947" w:gutter="0"/>
           <w:cols w:space="720"/>
@@ -582,12 +552,21 @@
       <w:r>
         <w:rPr>
           <w:rFonts w:ascii="Verdana" w:hAnsi="Verdana"/>
+          <w:sz w:val="16"/>
+          <w:szCs w:val="16"/>
+          <w:lang w:val="en-GB"/>
+        </w:rPr>
+        <w:t>B</w:t>
+      </w:r>
+      <w:r>
+        <w:rPr>
+          <w:rFonts w:ascii="Verdana" w:hAnsi="Verdana"/>
           <w:color w:val="FF0000"/>
           <w:sz w:val="16"/>
           <w:szCs w:val="16"/>
           <w:lang w:val="en-GB"/>
         </w:rPr>
-        <w:t xml:space="preserve">[Directorate letter] </w:t>
+        <w:t xml:space="preserve"> </w:t>
       </w:r>
       <w:r>
         <w:rPr>
@@ -1058,8 +1037,8 @@
           <w:lang w:val="en-GB"/>
         </w:rPr>
         <w:sectPr>
-          <w:headerReference w:type="first" r:id="rId18"/>
-          <w:footerReference w:type="first" r:id="rId19"/>
+          <w:headerReference w:type="first" r:id="rId16"/>
+          <w:footerReference w:type="first" r:id="rId17"/>
           <w:pgSz w:w="11907" w:h="16839" w:code="9"/>
           <w:pgMar w:top="1418" w:right="1418" w:bottom="851" w:left="1701" w:header="567" w:footer="493" w:gutter="0"/>
           <w:cols w:space="720"/>
@@ -1327,7 +1306,7 @@
           <w:lang w:val="en-GB"/>
         </w:rPr>
         <w:sectPr>
-          <w:headerReference w:type="default" r:id="rId20"/>
+          <w:headerReference w:type="default" r:id="rId18"/>
           <w:pgSz w:w="11907" w:h="16839" w:code="9"/>
           <w:pgMar w:top="851" w:right="1418" w:bottom="851" w:left="1418" w:header="567" w:footer="567" w:gutter="0"/>
           <w:cols w:space="720"/>
@@ -1609,7 +1588,7 @@
                 <w:lang w:val="en-GB"/>
               </w:rPr>
             </w:pPr>
-            <w:hyperlink r:id="rId21" w:anchor="note1#note1" w:tooltip="Back to the text" w:history="1">
+            <w:hyperlink r:id="rId19" w:anchor="note1#note1" w:tooltip="Back to the text" w:history="1">
               <w:r>
                 <w:rPr>
                   <w:rFonts w:ascii="Verdana" w:hAnsi="Verdana" w:cs="Arial"/>
@@ -2645,8 +2624,8 @@
           <w:lang w:val="en-GB"/>
         </w:rPr>
         <w:sectPr>
-          <w:headerReference w:type="default" r:id="rId22"/>
-          <w:footerReference w:type="default" r:id="rId23"/>
+          <w:headerReference w:type="default" r:id="rId20"/>
+          <w:footerReference w:type="default" r:id="rId21"/>
           <w:pgSz w:w="11907" w:h="16839" w:code="9"/>
           <w:pgMar w:top="1418" w:right="1418" w:bottom="851" w:left="1701" w:header="567" w:footer="720" w:gutter="0"/>
           <w:cols w:space="720"/>
@@ -3366,8 +3345,8 @@
           <w:lang w:val="en-GB"/>
         </w:rPr>
         <w:sectPr>
-          <w:headerReference w:type="default" r:id="rId24"/>
-          <w:footerReference w:type="default" r:id="rId25"/>
+          <w:headerReference w:type="default" r:id="rId22"/>
+          <w:footerReference w:type="default" r:id="rId23"/>
           <w:pgSz w:w="11907" w:h="16839" w:code="9"/>
           <w:pgMar w:top="1276" w:right="1418" w:bottom="737" w:left="1418" w:header="142" w:footer="352" w:gutter="0"/>
           <w:cols w:space="720"/>
@@ -3543,8 +3522,8 @@
       </w:r>
     </w:p>
     <w:sectPr>
-      <w:headerReference w:type="first" r:id="rId26"/>
-      <w:footerReference w:type="first" r:id="rId27"/>
+      <w:headerReference w:type="first" r:id="rId24"/>
+      <w:footerReference w:type="first" r:id="rId25"/>
       <w:pgSz w:w="11907" w:h="16839" w:code="9"/>
       <w:pgMar w:top="2136" w:right="1418" w:bottom="737" w:left="1418" w:header="567" w:footer="541" w:gutter="0"/>
       <w:cols w:space="720"/>
@@ -3578,16 +3557,6 @@
 <w:ftr xmlns:wpc="http://schemas.microsoft.com/office/word/2010/wordprocessingCanvas" xmlns:cx="http://schemas.microsoft.com/office/drawing/2014/chartex" xmlns:cx1="http://schemas.microsoft.com/office/drawing/2015/9/8/chartex" xmlns:cx2="http://schemas.microsoft.com/office/drawing/2015/10/21/chartex" xmlns:cx3="http://schemas.microsoft.com/office/drawing/2016/5/9/chartex" xmlns:cx4="http://schemas.microsoft.com/office/drawing/2016/5/10/chartex" xmlns:cx5="http://schemas.microsoft.com/office/drawing/2016/5/11/chartex" xmlns:cx6="http://schemas.microsoft.com/office/drawing/2016/5/12/chartex" xmlns:cx7="http://schemas.microsoft.com/office/drawing/2016/5/13/chartex" xmlns:cx8="http://schemas.microsoft.com/office/drawing/2016/5/14/chartex" xmlns:mc="http://schemas.openxmlformats.org/markup-compatibility/2006" xmlns:aink="http://schemas.microsoft.com/office/drawing/2016/ink" xmlns:am3d="http://schemas.microsoft.com/office/drawing/2017/model3d" xmlns:o="urn:schemas-microsoft-com:office:office" xmlns:r="http://schemas.openxmlformats.org/officeDocument/2006/relationships" xmlns:m="http://schemas.openxmlformats.org/officeDocument/2006/math" xmlns:v="urn:schemas-microsoft-com:vml" xmlns:wp14="http://schemas.microsoft.com/office/word/2010/wordprocessingDrawing" xmlns:wp="http://schemas.openxmlformats.org/drawingml/2006/wordprocessingDrawing" xmlns:w10="urn:schemas-microsoft-com:office:word" xmlns:w="http://schemas.openxmlformats.org/wordprocessingml/2006/main" xmlns:w14="http://schemas.microsoft.com/office/word/2010/wordml" xmlns:w15="http://schemas.microsoft.com/office/word/2012/wordml" xmlns:w16cex="http://schemas.microsoft.com/office/word/2018/wordml/cex" xmlns:w16cid="http://schemas.microsoft.com/office/word/2016/wordml/cid" xmlns:w16="http://schemas.microsoft.com/office/word/2018/wordml" xmlns:w16se="http://schemas.microsoft.com/office/word/2015/wordml/symex" xmlns:wpg="http://schemas.microsoft.com/office/word/2010/wordprocessingGroup" xmlns:wpi="http://schemas.microsoft.com/office/word/2010/wordprocessingInk" xmlns:wne="http://schemas.microsoft.com/office/word/2006/wordml" xmlns:wps="http://schemas.microsoft.com/office/word/2010/wordprocessingShape" mc:Ignorable="w14 w15 w16se w16cid w16 w16cex wp14">
   <w:p>
     <w:pPr>
-      <w:pStyle w:val="Footer"/>
-    </w:pPr>
-  </w:p>
-</w:ftr>
-</file>
-
-<file path=word/footer2.xml><?xml version="1.0" encoding="utf-8"?>
-<w:ftr xmlns:wpc="http://schemas.microsoft.com/office/word/2010/wordprocessingCanvas" xmlns:cx="http://schemas.microsoft.com/office/drawing/2014/chartex" xmlns:cx1="http://schemas.microsoft.com/office/drawing/2015/9/8/chartex" xmlns:cx2="http://schemas.microsoft.com/office/drawing/2015/10/21/chartex" xmlns:cx3="http://schemas.microsoft.com/office/drawing/2016/5/9/chartex" xmlns:cx4="http://schemas.microsoft.com/office/drawing/2016/5/10/chartex" xmlns:cx5="http://schemas.microsoft.com/office/drawing/2016/5/11/chartex" xmlns:cx6="http://schemas.microsoft.com/office/drawing/2016/5/12/chartex" xmlns:cx7="http://schemas.microsoft.com/office/drawing/2016/5/13/chartex" xmlns:cx8="http://schemas.microsoft.com/office/drawing/2016/5/14/chartex" xmlns:mc="http://schemas.openxmlformats.org/markup-compatibility/2006" xmlns:aink="http://schemas.microsoft.com/office/drawing/2016/ink" xmlns:am3d="http://schemas.microsoft.com/office/drawing/2017/model3d" xmlns:o="urn:schemas-microsoft-com:office:office" xmlns:r="http://schemas.openxmlformats.org/officeDocument/2006/relationships" xmlns:m="http://schemas.openxmlformats.org/officeDocument/2006/math" xmlns:v="urn:schemas-microsoft-com:vml" xmlns:wp14="http://schemas.microsoft.com/office/word/2010/wordprocessingDrawing" xmlns:wp="http://schemas.openxmlformats.org/drawingml/2006/wordprocessingDrawing" xmlns:w10="urn:schemas-microsoft-com:office:word" xmlns:w="http://schemas.openxmlformats.org/wordprocessingml/2006/main" xmlns:w14="http://schemas.microsoft.com/office/word/2010/wordml" xmlns:w15="http://schemas.microsoft.com/office/word/2012/wordml" xmlns:w16cex="http://schemas.microsoft.com/office/word/2018/wordml/cex" xmlns:w16cid="http://schemas.microsoft.com/office/word/2016/wordml/cid" xmlns:w16="http://schemas.microsoft.com/office/word/2018/wordml" xmlns:w16se="http://schemas.microsoft.com/office/word/2015/wordml/symex" xmlns:wpg="http://schemas.microsoft.com/office/word/2010/wordprocessingGroup" xmlns:wpi="http://schemas.microsoft.com/office/word/2010/wordprocessingInk" xmlns:wne="http://schemas.microsoft.com/office/word/2006/wordml" xmlns:wps="http://schemas.microsoft.com/office/word/2010/wordprocessingShape" mc:Ignorable="w14 w15 w16se w16cid w16 w16cex wp14">
-  <w:p>
-    <w:pPr>
       <w:spacing w:after="0"/>
       <w:jc w:val="center"/>
       <w:rPr>
@@ -3738,7 +3707,7 @@
 </w:ftr>
 </file>
 
-<file path=word/footer3.xml><?xml version="1.0" encoding="utf-8"?>
+<file path=word/footer2.xml><?xml version="1.0" encoding="utf-8"?>
 <w:ftr xmlns:wpc="http://schemas.microsoft.com/office/word/2010/wordprocessingCanvas" xmlns:cx="http://schemas.microsoft.com/office/drawing/2014/chartex" xmlns:cx1="http://schemas.microsoft.com/office/drawing/2015/9/8/chartex" xmlns:cx2="http://schemas.microsoft.com/office/drawing/2015/10/21/chartex" xmlns:cx3="http://schemas.microsoft.com/office/drawing/2016/5/9/chartex" xmlns:cx4="http://schemas.microsoft.com/office/drawing/2016/5/10/chartex" xmlns:cx5="http://schemas.microsoft.com/office/drawing/2016/5/11/chartex" xmlns:cx6="http://schemas.microsoft.com/office/drawing/2016/5/12/chartex" xmlns:cx7="http://schemas.microsoft.com/office/drawing/2016/5/13/chartex" xmlns:cx8="http://schemas.microsoft.com/office/drawing/2016/5/14/chartex" xmlns:mc="http://schemas.openxmlformats.org/markup-compatibility/2006" xmlns:aink="http://schemas.microsoft.com/office/drawing/2016/ink" xmlns:am3d="http://schemas.microsoft.com/office/drawing/2017/model3d" xmlns:o="urn:schemas-microsoft-com:office:office" xmlns:r="http://schemas.openxmlformats.org/officeDocument/2006/relationships" xmlns:m="http://schemas.openxmlformats.org/officeDocument/2006/math" xmlns:v="urn:schemas-microsoft-com:vml" xmlns:wp14="http://schemas.microsoft.com/office/word/2010/wordprocessingDrawing" xmlns:wp="http://schemas.openxmlformats.org/drawingml/2006/wordprocessingDrawing" xmlns:w10="urn:schemas-microsoft-com:office:word" xmlns:w="http://schemas.openxmlformats.org/wordprocessingml/2006/main" xmlns:w14="http://schemas.microsoft.com/office/word/2010/wordml" xmlns:w15="http://schemas.microsoft.com/office/word/2012/wordml" xmlns:w16cex="http://schemas.microsoft.com/office/word/2018/wordml/cex" xmlns:w16cid="http://schemas.microsoft.com/office/word/2016/wordml/cid" xmlns:w16="http://schemas.microsoft.com/office/word/2018/wordml" xmlns:w16se="http://schemas.microsoft.com/office/word/2015/wordml/symex" xmlns:wpg="http://schemas.microsoft.com/office/word/2010/wordprocessingGroup" xmlns:wpi="http://schemas.microsoft.com/office/word/2010/wordprocessingInk" xmlns:wne="http://schemas.microsoft.com/office/word/2006/wordml" xmlns:wps="http://schemas.microsoft.com/office/word/2010/wordprocessingShape" mc:Ignorable="w14 w15 w16se w16cid w16 w16cex wp14">
   <w:p>
     <w:pPr>
@@ -3964,13 +3933,23 @@
         <w:szCs w:val="18"/>
       </w:rPr>
     </w:pPr>
+    <w:proofErr w:type="spellStart"/>
     <w:r>
       <w:rPr>
         <w:rFonts w:cs="Arial"/>
         <w:sz w:val="18"/>
         <w:szCs w:val="18"/>
       </w:rPr>
-      <w:t>[</w:t>
+      <w:t>Balazs</w:t>
+    </w:r>
+    <w:proofErr w:type="spellEnd"/>
+    <w:r>
+      <w:rPr>
+        <w:rFonts w:cs="Arial"/>
+        <w:sz w:val="18"/>
+        <w:szCs w:val="18"/>
+      </w:rPr>
+      <w:t xml:space="preserve"> </w:t>
     </w:r>
     <w:proofErr w:type="spellStart"/>
     <w:r>
@@ -3979,72 +3958,27 @@
         <w:sz w:val="18"/>
         <w:szCs w:val="18"/>
       </w:rPr>
-      <w:t>Written</w:t>
+      <w:t>Krich</w:t>
     </w:r>
     <w:proofErr w:type="spellEnd"/>
-    <w:r>
+  </w:p>
+  <w:p>
+    <w:pPr>
+      <w:pStyle w:val="FooterDate"/>
+      <w:ind w:right="-1"/>
       <w:rPr>
         <w:rFonts w:cs="Arial"/>
         <w:sz w:val="18"/>
         <w:szCs w:val="18"/>
       </w:rPr>
-      <w:t xml:space="preserve"> by]</w:t>
-    </w:r>
-  </w:p>
-  <w:p>
-    <w:pPr>
-      <w:pStyle w:val="FooterDate"/>
-      <w:ind w:right="-1"/>
+    </w:pPr>
+    <w:r>
       <w:rPr>
         <w:rFonts w:cs="Arial"/>
         <w:sz w:val="18"/>
         <w:szCs w:val="18"/>
       </w:rPr>
-    </w:pPr>
-    <w:r>
-      <w:rPr>
-        <w:rFonts w:cs="Arial"/>
-        <w:sz w:val="18"/>
-        <w:szCs w:val="18"/>
-      </w:rPr>
-      <w:t>[</w:t>
-    </w:r>
-    <w:proofErr w:type="spellStart"/>
-    <w:r>
-      <w:rPr>
-        <w:rFonts w:cs="Arial"/>
-        <w:i/>
-        <w:sz w:val="18"/>
-        <w:szCs w:val="18"/>
-      </w:rPr>
-      <w:t>Month</w:t>
-    </w:r>
-    <w:proofErr w:type="spellEnd"/>
-    <w:r>
-      <w:rPr>
-        <w:rFonts w:cs="Arial"/>
-        <w:i/>
-        <w:sz w:val="18"/>
-        <w:szCs w:val="18"/>
-      </w:rPr>
-      <w:t xml:space="preserve"> – 20</w:t>
-    </w:r>
-    <w:r>
-      <w:rPr>
-        <w:rFonts w:cs="Arial"/>
-        <w:i/>
-        <w:sz w:val="18"/>
-        <w:szCs w:val="18"/>
-      </w:rPr>
-      <w:t>20</w:t>
-    </w:r>
-    <w:r>
-      <w:rPr>
-        <w:rFonts w:cs="Arial"/>
-        <w:sz w:val="18"/>
-        <w:szCs w:val="18"/>
-      </w:rPr>
-      <w:t>]</w:t>
+      <w:t>August - 2020</w:t>
     </w:r>
   </w:p>
   <w:p>
@@ -4177,30 +4111,30 @@
 </w:ftr>
 </file>
 
+<file path=word/footer3.xml><?xml version="1.0" encoding="utf-8"?>
+<w:ftr xmlns:wpc="http://schemas.microsoft.com/office/word/2010/wordprocessingCanvas" xmlns:cx="http://schemas.microsoft.com/office/drawing/2014/chartex" xmlns:cx1="http://schemas.microsoft.com/office/drawing/2015/9/8/chartex" xmlns:cx2="http://schemas.microsoft.com/office/drawing/2015/10/21/chartex" xmlns:cx3="http://schemas.microsoft.com/office/drawing/2016/5/9/chartex" xmlns:cx4="http://schemas.microsoft.com/office/drawing/2016/5/10/chartex" xmlns:cx5="http://schemas.microsoft.com/office/drawing/2016/5/11/chartex" xmlns:cx6="http://schemas.microsoft.com/office/drawing/2016/5/12/chartex" xmlns:cx7="http://schemas.microsoft.com/office/drawing/2016/5/13/chartex" xmlns:cx8="http://schemas.microsoft.com/office/drawing/2016/5/14/chartex" xmlns:mc="http://schemas.openxmlformats.org/markup-compatibility/2006" xmlns:aink="http://schemas.microsoft.com/office/drawing/2016/ink" xmlns:am3d="http://schemas.microsoft.com/office/drawing/2017/model3d" xmlns:o="urn:schemas-microsoft-com:office:office" xmlns:r="http://schemas.openxmlformats.org/officeDocument/2006/relationships" xmlns:m="http://schemas.openxmlformats.org/officeDocument/2006/math" xmlns:v="urn:schemas-microsoft-com:vml" xmlns:wp14="http://schemas.microsoft.com/office/word/2010/wordprocessingDrawing" xmlns:wp="http://schemas.openxmlformats.org/drawingml/2006/wordprocessingDrawing" xmlns:w10="urn:schemas-microsoft-com:office:word" xmlns:w="http://schemas.openxmlformats.org/wordprocessingml/2006/main" xmlns:w14="http://schemas.microsoft.com/office/word/2010/wordml" xmlns:w15="http://schemas.microsoft.com/office/word/2012/wordml" xmlns:w16cex="http://schemas.microsoft.com/office/word/2018/wordml/cex" xmlns:w16cid="http://schemas.microsoft.com/office/word/2016/wordml/cid" xmlns:w16="http://schemas.microsoft.com/office/word/2018/wordml" xmlns:w16se="http://schemas.microsoft.com/office/word/2015/wordml/symex" xmlns:wpg="http://schemas.microsoft.com/office/word/2010/wordprocessingGroup" xmlns:wpi="http://schemas.microsoft.com/office/word/2010/wordprocessingInk" xmlns:wne="http://schemas.microsoft.com/office/word/2006/wordml" xmlns:wps="http://schemas.microsoft.com/office/word/2010/wordprocessingShape" mc:Ignorable="w14 w15 w16se w16cid w16 w16cex wp14">
+  <w:p>
+    <w:pPr>
+      <w:pStyle w:val="Footer"/>
+      <w:rPr>
+        <w:szCs w:val="12"/>
+      </w:rPr>
+    </w:pPr>
+  </w:p>
+</w:ftr>
+</file>
+
 <file path=word/footer4.xml><?xml version="1.0" encoding="utf-8"?>
 <w:ftr xmlns:wpc="http://schemas.microsoft.com/office/word/2010/wordprocessingCanvas" xmlns:cx="http://schemas.microsoft.com/office/drawing/2014/chartex" xmlns:cx1="http://schemas.microsoft.com/office/drawing/2015/9/8/chartex" xmlns:cx2="http://schemas.microsoft.com/office/drawing/2015/10/21/chartex" xmlns:cx3="http://schemas.microsoft.com/office/drawing/2016/5/9/chartex" xmlns:cx4="http://schemas.microsoft.com/office/drawing/2016/5/10/chartex" xmlns:cx5="http://schemas.microsoft.com/office/drawing/2016/5/11/chartex" xmlns:cx6="http://schemas.microsoft.com/office/drawing/2016/5/12/chartex" xmlns:cx7="http://schemas.microsoft.com/office/drawing/2016/5/13/chartex" xmlns:cx8="http://schemas.microsoft.com/office/drawing/2016/5/14/chartex" xmlns:mc="http://schemas.openxmlformats.org/markup-compatibility/2006" xmlns:aink="http://schemas.microsoft.com/office/drawing/2016/ink" xmlns:am3d="http://schemas.microsoft.com/office/drawing/2017/model3d" xmlns:o="urn:schemas-microsoft-com:office:office" xmlns:r="http://schemas.openxmlformats.org/officeDocument/2006/relationships" xmlns:m="http://schemas.openxmlformats.org/officeDocument/2006/math" xmlns:v="urn:schemas-microsoft-com:vml" xmlns:wp14="http://schemas.microsoft.com/office/word/2010/wordprocessingDrawing" xmlns:wp="http://schemas.openxmlformats.org/drawingml/2006/wordprocessingDrawing" xmlns:w10="urn:schemas-microsoft-com:office:word" xmlns:w="http://schemas.openxmlformats.org/wordprocessingml/2006/main" xmlns:w14="http://schemas.microsoft.com/office/word/2010/wordml" xmlns:w15="http://schemas.microsoft.com/office/word/2012/wordml" xmlns:w16cex="http://schemas.microsoft.com/office/word/2018/wordml/cex" xmlns:w16cid="http://schemas.microsoft.com/office/word/2016/wordml/cid" xmlns:w16="http://schemas.microsoft.com/office/word/2018/wordml" xmlns:w16se="http://schemas.microsoft.com/office/word/2015/wordml/symex" xmlns:wpg="http://schemas.microsoft.com/office/word/2010/wordprocessingGroup" xmlns:wpi="http://schemas.microsoft.com/office/word/2010/wordprocessingInk" xmlns:wne="http://schemas.microsoft.com/office/word/2006/wordml" xmlns:wps="http://schemas.microsoft.com/office/word/2010/wordprocessingShape" mc:Ignorable="w14 w15 w16se w16cid w16 w16cex wp14">
   <w:p>
     <w:pPr>
       <w:pStyle w:val="Footer"/>
-      <w:rPr>
-        <w:szCs w:val="12"/>
-      </w:rPr>
     </w:pPr>
   </w:p>
 </w:ftr>
 </file>
 
 <file path=word/footer5.xml><?xml version="1.0" encoding="utf-8"?>
-<w:ftr xmlns:wpc="http://schemas.microsoft.com/office/word/2010/wordprocessingCanvas" xmlns:cx="http://schemas.microsoft.com/office/drawing/2014/chartex" xmlns:cx1="http://schemas.microsoft.com/office/drawing/2015/9/8/chartex" xmlns:cx2="http://schemas.microsoft.com/office/drawing/2015/10/21/chartex" xmlns:cx3="http://schemas.microsoft.com/office/drawing/2016/5/9/chartex" xmlns:cx4="http://schemas.microsoft.com/office/drawing/2016/5/10/chartex" xmlns:cx5="http://schemas.microsoft.com/office/drawing/2016/5/11/chartex" xmlns:cx6="http://schemas.microsoft.com/office/drawing/2016/5/12/chartex" xmlns:cx7="http://schemas.microsoft.com/office/drawing/2016/5/13/chartex" xmlns:cx8="http://schemas.microsoft.com/office/drawing/2016/5/14/chartex" xmlns:mc="http://schemas.openxmlformats.org/markup-compatibility/2006" xmlns:aink="http://schemas.microsoft.com/office/drawing/2016/ink" xmlns:am3d="http://schemas.microsoft.com/office/drawing/2017/model3d" xmlns:o="urn:schemas-microsoft-com:office:office" xmlns:r="http://schemas.openxmlformats.org/officeDocument/2006/relationships" xmlns:m="http://schemas.openxmlformats.org/officeDocument/2006/math" xmlns:v="urn:schemas-microsoft-com:vml" xmlns:wp14="http://schemas.microsoft.com/office/word/2010/wordprocessingDrawing" xmlns:wp="http://schemas.openxmlformats.org/drawingml/2006/wordprocessingDrawing" xmlns:w10="urn:schemas-microsoft-com:office:word" xmlns:w="http://schemas.openxmlformats.org/wordprocessingml/2006/main" xmlns:w14="http://schemas.microsoft.com/office/word/2010/wordml" xmlns:w15="http://schemas.microsoft.com/office/word/2012/wordml" xmlns:w16cex="http://schemas.microsoft.com/office/word/2018/wordml/cex" xmlns:w16cid="http://schemas.microsoft.com/office/word/2016/wordml/cid" xmlns:w16="http://schemas.microsoft.com/office/word/2018/wordml" xmlns:w16se="http://schemas.microsoft.com/office/word/2015/wordml/symex" xmlns:wpg="http://schemas.microsoft.com/office/word/2010/wordprocessingGroup" xmlns:wpi="http://schemas.microsoft.com/office/word/2010/wordprocessingInk" xmlns:wne="http://schemas.microsoft.com/office/word/2006/wordml" xmlns:wps="http://schemas.microsoft.com/office/word/2010/wordprocessingShape" mc:Ignorable="w14 w15 w16se w16cid w16 w16cex wp14">
-  <w:p>
-    <w:pPr>
-      <w:pStyle w:val="Footer"/>
-    </w:pPr>
-  </w:p>
-</w:ftr>
-</file>
-
-<file path=word/footer6.xml><?xml version="1.0" encoding="utf-8"?>
 <w:ftr xmlns:wpc="http://schemas.microsoft.com/office/word/2010/wordprocessingCanvas" xmlns:cx="http://schemas.microsoft.com/office/drawing/2014/chartex" xmlns:cx1="http://schemas.microsoft.com/office/drawing/2015/9/8/chartex" xmlns:cx2="http://schemas.microsoft.com/office/drawing/2015/10/21/chartex" xmlns:cx3="http://schemas.microsoft.com/office/drawing/2016/5/9/chartex" xmlns:cx4="http://schemas.microsoft.com/office/drawing/2016/5/10/chartex" xmlns:cx5="http://schemas.microsoft.com/office/drawing/2016/5/11/chartex" xmlns:cx6="http://schemas.microsoft.com/office/drawing/2016/5/12/chartex" xmlns:cx7="http://schemas.microsoft.com/office/drawing/2016/5/13/chartex" xmlns:cx8="http://schemas.microsoft.com/office/drawing/2016/5/14/chartex" xmlns:mc="http://schemas.openxmlformats.org/markup-compatibility/2006" xmlns:aink="http://schemas.microsoft.com/office/drawing/2016/ink" xmlns:am3d="http://schemas.microsoft.com/office/drawing/2017/model3d" xmlns:o="urn:schemas-microsoft-com:office:office" xmlns:r="http://schemas.openxmlformats.org/officeDocument/2006/relationships" xmlns:m="http://schemas.openxmlformats.org/officeDocument/2006/math" xmlns:v="urn:schemas-microsoft-com:vml" xmlns:wp14="http://schemas.microsoft.com/office/word/2010/wordprocessingDrawing" xmlns:wp="http://schemas.openxmlformats.org/drawingml/2006/wordprocessingDrawing" xmlns:w10="urn:schemas-microsoft-com:office:word" xmlns:w="http://schemas.openxmlformats.org/wordprocessingml/2006/main" xmlns:w14="http://schemas.microsoft.com/office/word/2010/wordml" xmlns:w15="http://schemas.microsoft.com/office/word/2012/wordml" xmlns:w16cex="http://schemas.microsoft.com/office/word/2018/wordml/cex" xmlns:w16cid="http://schemas.microsoft.com/office/word/2016/wordml/cid" xmlns:w16="http://schemas.microsoft.com/office/word/2018/wordml" xmlns:w16se="http://schemas.microsoft.com/office/word/2015/wordml/symex" xmlns:wpg="http://schemas.microsoft.com/office/word/2010/wordprocessingGroup" xmlns:wpi="http://schemas.microsoft.com/office/word/2010/wordprocessingInk" xmlns:wne="http://schemas.microsoft.com/office/word/2006/wordml" xmlns:wps="http://schemas.microsoft.com/office/word/2010/wordprocessingShape" mc:Ignorable="w14 w15 w16se w16cid w16 w16cex wp14">
   <w:p>
     <w:r>
@@ -4210,7 +4144,7 @@
 </w:ftr>
 </file>
 
-<file path=word/footer7.xml><?xml version="1.0" encoding="utf-8"?>
+<file path=word/footer6.xml><?xml version="1.0" encoding="utf-8"?>
 <w:ftr xmlns:wpc="http://schemas.microsoft.com/office/word/2010/wordprocessingCanvas" xmlns:cx="http://schemas.microsoft.com/office/drawing/2014/chartex" xmlns:cx1="http://schemas.microsoft.com/office/drawing/2015/9/8/chartex" xmlns:cx2="http://schemas.microsoft.com/office/drawing/2015/10/21/chartex" xmlns:cx3="http://schemas.microsoft.com/office/drawing/2016/5/9/chartex" xmlns:cx4="http://schemas.microsoft.com/office/drawing/2016/5/10/chartex" xmlns:cx5="http://schemas.microsoft.com/office/drawing/2016/5/11/chartex" xmlns:cx6="http://schemas.microsoft.com/office/drawing/2016/5/12/chartex" xmlns:cx7="http://schemas.microsoft.com/office/drawing/2016/5/13/chartex" xmlns:cx8="http://schemas.microsoft.com/office/drawing/2016/5/14/chartex" xmlns:mc="http://schemas.openxmlformats.org/markup-compatibility/2006" xmlns:aink="http://schemas.microsoft.com/office/drawing/2016/ink" xmlns:am3d="http://schemas.microsoft.com/office/drawing/2017/model3d" xmlns:o="urn:schemas-microsoft-com:office:office" xmlns:r="http://schemas.openxmlformats.org/officeDocument/2006/relationships" xmlns:m="http://schemas.openxmlformats.org/officeDocument/2006/math" xmlns:v="urn:schemas-microsoft-com:vml" xmlns:wp14="http://schemas.microsoft.com/office/word/2010/wordprocessingDrawing" xmlns:wp="http://schemas.openxmlformats.org/drawingml/2006/wordprocessingDrawing" xmlns:w10="urn:schemas-microsoft-com:office:word" xmlns:w="http://schemas.openxmlformats.org/wordprocessingml/2006/main" xmlns:w14="http://schemas.microsoft.com/office/word/2010/wordml" xmlns:w15="http://schemas.microsoft.com/office/word/2012/wordml" xmlns:w16cex="http://schemas.microsoft.com/office/word/2018/wordml/cex" xmlns:w16cid="http://schemas.microsoft.com/office/word/2016/wordml/cid" xmlns:w16="http://schemas.microsoft.com/office/word/2018/wordml" xmlns:w16se="http://schemas.microsoft.com/office/word/2015/wordml/symex" xmlns:wpg="http://schemas.microsoft.com/office/word/2010/wordprocessingGroup" xmlns:wpi="http://schemas.microsoft.com/office/word/2010/wordprocessingInk" xmlns:wne="http://schemas.microsoft.com/office/word/2006/wordml" xmlns:wps="http://schemas.microsoft.com/office/word/2010/wordprocessingShape" mc:Ignorable="w14 w15 w16se w16cid w16 w16cex wp14">
   <w:p>
     <w:pPr>
@@ -4427,16 +4361,6 @@
 </file>
 
 <file path=word/header1.xml><?xml version="1.0" encoding="utf-8"?>
-<w:hdr xmlns:wpc="http://schemas.microsoft.com/office/word/2010/wordprocessingCanvas" xmlns:cx="http://schemas.microsoft.com/office/drawing/2014/chartex" xmlns:cx1="http://schemas.microsoft.com/office/drawing/2015/9/8/chartex" xmlns:cx2="http://schemas.microsoft.com/office/drawing/2015/10/21/chartex" xmlns:cx3="http://schemas.microsoft.com/office/drawing/2016/5/9/chartex" xmlns:cx4="http://schemas.microsoft.com/office/drawing/2016/5/10/chartex" xmlns:cx5="http://schemas.microsoft.com/office/drawing/2016/5/11/chartex" xmlns:cx6="http://schemas.microsoft.com/office/drawing/2016/5/12/chartex" xmlns:cx7="http://schemas.microsoft.com/office/drawing/2016/5/13/chartex" xmlns:cx8="http://schemas.microsoft.com/office/drawing/2016/5/14/chartex" xmlns:mc="http://schemas.openxmlformats.org/markup-compatibility/2006" xmlns:aink="http://schemas.microsoft.com/office/drawing/2016/ink" xmlns:am3d="http://schemas.microsoft.com/office/drawing/2017/model3d" xmlns:o="urn:schemas-microsoft-com:office:office" xmlns:r="http://schemas.openxmlformats.org/officeDocument/2006/relationships" xmlns:m="http://schemas.openxmlformats.org/officeDocument/2006/math" xmlns:v="urn:schemas-microsoft-com:vml" xmlns:wp14="http://schemas.microsoft.com/office/word/2010/wordprocessingDrawing" xmlns:wp="http://schemas.openxmlformats.org/drawingml/2006/wordprocessingDrawing" xmlns:w10="urn:schemas-microsoft-com:office:word" xmlns:w="http://schemas.openxmlformats.org/wordprocessingml/2006/main" xmlns:w14="http://schemas.microsoft.com/office/word/2010/wordml" xmlns:w15="http://schemas.microsoft.com/office/word/2012/wordml" xmlns:w16cex="http://schemas.microsoft.com/office/word/2018/wordml/cex" xmlns:w16cid="http://schemas.microsoft.com/office/word/2016/wordml/cid" xmlns:w16="http://schemas.microsoft.com/office/word/2018/wordml" xmlns:w16se="http://schemas.microsoft.com/office/word/2015/wordml/symex" xmlns:wpg="http://schemas.microsoft.com/office/word/2010/wordprocessingGroup" xmlns:wpi="http://schemas.microsoft.com/office/word/2010/wordprocessingInk" xmlns:wne="http://schemas.microsoft.com/office/word/2006/wordml" xmlns:wps="http://schemas.microsoft.com/office/word/2010/wordprocessingShape" mc:Ignorable="w14 w15 w16se w16cid w16 w16cex wp14">
-  <w:p>
-    <w:pPr>
-      <w:pStyle w:val="Header"/>
-    </w:pPr>
-  </w:p>
-</w:hdr>
-</file>
-
-<file path=word/header2.xml><?xml version="1.0" encoding="utf-8"?>
 <w:hdr xmlns:wpc="http://schemas.microsoft.com/office/word/2010/wordprocessingCanvas" xmlns:cx="http://schemas.microsoft.com/office/drawing/2014/chartex" xmlns:cx1="http://schemas.microsoft.com/office/drawing/2015/9/8/chartex" xmlns:cx2="http://schemas.microsoft.com/office/drawing/2015/10/21/chartex" xmlns:cx3="http://schemas.microsoft.com/office/drawing/2016/5/9/chartex" xmlns:cx4="http://schemas.microsoft.com/office/drawing/2016/5/10/chartex" xmlns:cx5="http://schemas.microsoft.com/office/drawing/2016/5/11/chartex" xmlns:cx6="http://schemas.microsoft.com/office/drawing/2016/5/12/chartex" xmlns:cx7="http://schemas.microsoft.com/office/drawing/2016/5/13/chartex" xmlns:cx8="http://schemas.microsoft.com/office/drawing/2016/5/14/chartex" xmlns:mc="http://schemas.openxmlformats.org/markup-compatibility/2006" xmlns:aink="http://schemas.microsoft.com/office/drawing/2016/ink" xmlns:am3d="http://schemas.microsoft.com/office/drawing/2017/model3d" xmlns:o="urn:schemas-microsoft-com:office:office" xmlns:r="http://schemas.openxmlformats.org/officeDocument/2006/relationships" xmlns:m="http://schemas.openxmlformats.org/officeDocument/2006/math" xmlns:v="urn:schemas-microsoft-com:vml" xmlns:wp14="http://schemas.microsoft.com/office/word/2010/wordprocessingDrawing" xmlns:wp="http://schemas.openxmlformats.org/drawingml/2006/wordprocessingDrawing" xmlns:w10="urn:schemas-microsoft-com:office:word" xmlns:w="http://schemas.openxmlformats.org/wordprocessingml/2006/main" xmlns:w14="http://schemas.microsoft.com/office/word/2010/wordml" xmlns:w15="http://schemas.microsoft.com/office/word/2012/wordml" xmlns:w16cex="http://schemas.microsoft.com/office/word/2018/wordml/cex" xmlns:w16cid="http://schemas.microsoft.com/office/word/2016/wordml/cid" xmlns:w16="http://schemas.microsoft.com/office/word/2018/wordml" xmlns:w16se="http://schemas.microsoft.com/office/word/2015/wordml/symex" xmlns:wpg="http://schemas.microsoft.com/office/word/2010/wordprocessingGroup" xmlns:wpi="http://schemas.microsoft.com/office/word/2010/wordprocessingInk" xmlns:wne="http://schemas.microsoft.com/office/word/2006/wordml" xmlns:wps="http://schemas.microsoft.com/office/word/2010/wordprocessingShape" mc:Ignorable="w14 w15 w16se w16cid w16 w16cex wp14">
   <w:tbl>
     <w:tblPr>
@@ -4593,7 +4517,7 @@
 </w:hdr>
 </file>
 
-<file path=word/header3.xml><?xml version="1.0" encoding="utf-8"?>
+<file path=word/header2.xml><?xml version="1.0" encoding="utf-8"?>
 <w:hdr xmlns:wpc="http://schemas.microsoft.com/office/word/2010/wordprocessingCanvas" xmlns:cx="http://schemas.microsoft.com/office/drawing/2014/chartex" xmlns:cx1="http://schemas.microsoft.com/office/drawing/2015/9/8/chartex" xmlns:cx2="http://schemas.microsoft.com/office/drawing/2015/10/21/chartex" xmlns:cx3="http://schemas.microsoft.com/office/drawing/2016/5/9/chartex" xmlns:cx4="http://schemas.microsoft.com/office/drawing/2016/5/10/chartex" xmlns:cx5="http://schemas.microsoft.com/office/drawing/2016/5/11/chartex" xmlns:cx6="http://schemas.microsoft.com/office/drawing/2016/5/12/chartex" xmlns:cx7="http://schemas.microsoft.com/office/drawing/2016/5/13/chartex" xmlns:cx8="http://schemas.microsoft.com/office/drawing/2016/5/14/chartex" xmlns:mc="http://schemas.openxmlformats.org/markup-compatibility/2006" xmlns:aink="http://schemas.microsoft.com/office/drawing/2016/ink" xmlns:am3d="http://schemas.microsoft.com/office/drawing/2017/model3d" xmlns:o="urn:schemas-microsoft-com:office:office" xmlns:r="http://schemas.openxmlformats.org/officeDocument/2006/relationships" xmlns:m="http://schemas.openxmlformats.org/officeDocument/2006/math" xmlns:v="urn:schemas-microsoft-com:vml" xmlns:wp14="http://schemas.microsoft.com/office/word/2010/wordprocessingDrawing" xmlns:wp="http://schemas.openxmlformats.org/drawingml/2006/wordprocessingDrawing" xmlns:w10="urn:schemas-microsoft-com:office:word" xmlns:w="http://schemas.openxmlformats.org/wordprocessingml/2006/main" xmlns:w14="http://schemas.microsoft.com/office/word/2010/wordml" xmlns:w15="http://schemas.microsoft.com/office/word/2012/wordml" xmlns:w16cex="http://schemas.microsoft.com/office/word/2018/wordml/cex" xmlns:w16cid="http://schemas.microsoft.com/office/word/2016/wordml/cid" xmlns:w16="http://schemas.microsoft.com/office/word/2018/wordml" xmlns:w16se="http://schemas.microsoft.com/office/word/2015/wordml/symex" xmlns:wpg="http://schemas.microsoft.com/office/word/2010/wordprocessingGroup" xmlns:wpi="http://schemas.microsoft.com/office/word/2010/wordprocessingInk" xmlns:wne="http://schemas.microsoft.com/office/word/2006/wordml" xmlns:wps="http://schemas.microsoft.com/office/word/2010/wordprocessingShape" mc:Ignorable="w14 w15 w16se w16cid w16 w16cex wp14">
   <w:p>
     <w:pPr>
@@ -4732,7 +4656,7 @@
 </w:hdr>
 </file>
 
-<file path=word/header4.xml><?xml version="1.0" encoding="utf-8"?>
+<file path=word/header3.xml><?xml version="1.0" encoding="utf-8"?>
 <w:hdr xmlns:wpc="http://schemas.microsoft.com/office/word/2010/wordprocessingCanvas" xmlns:cx="http://schemas.microsoft.com/office/drawing/2014/chartex" xmlns:cx1="http://schemas.microsoft.com/office/drawing/2015/9/8/chartex" xmlns:cx2="http://schemas.microsoft.com/office/drawing/2015/10/21/chartex" xmlns:cx3="http://schemas.microsoft.com/office/drawing/2016/5/9/chartex" xmlns:cx4="http://schemas.microsoft.com/office/drawing/2016/5/10/chartex" xmlns:cx5="http://schemas.microsoft.com/office/drawing/2016/5/11/chartex" xmlns:cx6="http://schemas.microsoft.com/office/drawing/2016/5/12/chartex" xmlns:cx7="http://schemas.microsoft.com/office/drawing/2016/5/13/chartex" xmlns:cx8="http://schemas.microsoft.com/office/drawing/2016/5/14/chartex" xmlns:mc="http://schemas.openxmlformats.org/markup-compatibility/2006" xmlns:aink="http://schemas.microsoft.com/office/drawing/2016/ink" xmlns:am3d="http://schemas.microsoft.com/office/drawing/2017/model3d" xmlns:o="urn:schemas-microsoft-com:office:office" xmlns:r="http://schemas.openxmlformats.org/officeDocument/2006/relationships" xmlns:m="http://schemas.openxmlformats.org/officeDocument/2006/math" xmlns:v="urn:schemas-microsoft-com:vml" xmlns:wp14="http://schemas.microsoft.com/office/word/2010/wordprocessingDrawing" xmlns:wp="http://schemas.openxmlformats.org/drawingml/2006/wordprocessingDrawing" xmlns:w10="urn:schemas-microsoft-com:office:word" xmlns:w="http://schemas.openxmlformats.org/wordprocessingml/2006/main" xmlns:w14="http://schemas.microsoft.com/office/word/2010/wordml" xmlns:w15="http://schemas.microsoft.com/office/word/2012/wordml" xmlns:w16cex="http://schemas.microsoft.com/office/word/2018/wordml/cex" xmlns:w16cid="http://schemas.microsoft.com/office/word/2016/wordml/cid" xmlns:w16="http://schemas.microsoft.com/office/word/2018/wordml" xmlns:w16se="http://schemas.microsoft.com/office/word/2015/wordml/symex" xmlns:wpg="http://schemas.microsoft.com/office/word/2010/wordprocessingGroup" xmlns:wpi="http://schemas.microsoft.com/office/word/2010/wordprocessingInk" xmlns:wne="http://schemas.microsoft.com/office/word/2006/wordml" xmlns:wps="http://schemas.microsoft.com/office/word/2010/wordprocessingShape" mc:Ignorable="w14 w15 w16se w16cid w16 w16cex wp14">
   <w:p>
     <w:pPr>
@@ -4751,7 +4675,7 @@
 </w:hdr>
 </file>
 
-<file path=word/header5.xml><?xml version="1.0" encoding="utf-8"?>
+<file path=word/header4.xml><?xml version="1.0" encoding="utf-8"?>
 <w:hdr xmlns:wpc="http://schemas.microsoft.com/office/word/2010/wordprocessingCanvas" xmlns:cx="http://schemas.microsoft.com/office/drawing/2014/chartex" xmlns:cx1="http://schemas.microsoft.com/office/drawing/2015/9/8/chartex" xmlns:cx2="http://schemas.microsoft.com/office/drawing/2015/10/21/chartex" xmlns:cx3="http://schemas.microsoft.com/office/drawing/2016/5/9/chartex" xmlns:cx4="http://schemas.microsoft.com/office/drawing/2016/5/10/chartex" xmlns:cx5="http://schemas.microsoft.com/office/drawing/2016/5/11/chartex" xmlns:cx6="http://schemas.microsoft.com/office/drawing/2016/5/12/chartex" xmlns:cx7="http://schemas.microsoft.com/office/drawing/2016/5/13/chartex" xmlns:cx8="http://schemas.microsoft.com/office/drawing/2016/5/14/chartex" xmlns:mc="http://schemas.openxmlformats.org/markup-compatibility/2006" xmlns:aink="http://schemas.microsoft.com/office/drawing/2016/ink" xmlns:am3d="http://schemas.microsoft.com/office/drawing/2017/model3d" xmlns:o="urn:schemas-microsoft-com:office:office" xmlns:r="http://schemas.openxmlformats.org/officeDocument/2006/relationships" xmlns:m="http://schemas.openxmlformats.org/officeDocument/2006/math" xmlns:v="urn:schemas-microsoft-com:vml" xmlns:wp14="http://schemas.microsoft.com/office/word/2010/wordprocessingDrawing" xmlns:wp="http://schemas.openxmlformats.org/drawingml/2006/wordprocessingDrawing" xmlns:w10="urn:schemas-microsoft-com:office:word" xmlns:w="http://schemas.openxmlformats.org/wordprocessingml/2006/main" xmlns:w14="http://schemas.microsoft.com/office/word/2010/wordml" xmlns:w15="http://schemas.microsoft.com/office/word/2012/wordml" xmlns:w16cex="http://schemas.microsoft.com/office/word/2018/wordml/cex" xmlns:w16cid="http://schemas.microsoft.com/office/word/2016/wordml/cid" xmlns:w16="http://schemas.microsoft.com/office/word/2018/wordml" xmlns:w16se="http://schemas.microsoft.com/office/word/2015/wordml/symex" xmlns:wpg="http://schemas.microsoft.com/office/word/2010/wordprocessingGroup" xmlns:wpi="http://schemas.microsoft.com/office/word/2010/wordprocessingInk" xmlns:wne="http://schemas.microsoft.com/office/word/2006/wordml" xmlns:wps="http://schemas.microsoft.com/office/word/2010/wordprocessingShape" mc:Ignorable="w14 w15 w16se w16cid w16 w16cex wp14">
   <w:p>
     <w:pPr>
@@ -4777,7 +4701,7 @@
 </w:hdr>
 </file>
 
-<file path=word/header6.xml><?xml version="1.0" encoding="utf-8"?>
+<file path=word/header5.xml><?xml version="1.0" encoding="utf-8"?>
 <w:hdr xmlns:wpc="http://schemas.microsoft.com/office/word/2010/wordprocessingCanvas" xmlns:cx="http://schemas.microsoft.com/office/drawing/2014/chartex" xmlns:cx1="http://schemas.microsoft.com/office/drawing/2015/9/8/chartex" xmlns:cx2="http://schemas.microsoft.com/office/drawing/2015/10/21/chartex" xmlns:cx3="http://schemas.microsoft.com/office/drawing/2016/5/9/chartex" xmlns:cx4="http://schemas.microsoft.com/office/drawing/2016/5/10/chartex" xmlns:cx5="http://schemas.microsoft.com/office/drawing/2016/5/11/chartex" xmlns:cx6="http://schemas.microsoft.com/office/drawing/2016/5/12/chartex" xmlns:cx7="http://schemas.microsoft.com/office/drawing/2016/5/13/chartex" xmlns:cx8="http://schemas.microsoft.com/office/drawing/2016/5/14/chartex" xmlns:mc="http://schemas.openxmlformats.org/markup-compatibility/2006" xmlns:aink="http://schemas.microsoft.com/office/drawing/2016/ink" xmlns:am3d="http://schemas.microsoft.com/office/drawing/2017/model3d" xmlns:o="urn:schemas-microsoft-com:office:office" xmlns:r="http://schemas.openxmlformats.org/officeDocument/2006/relationships" xmlns:m="http://schemas.openxmlformats.org/officeDocument/2006/math" xmlns:v="urn:schemas-microsoft-com:vml" xmlns:wp14="http://schemas.microsoft.com/office/word/2010/wordprocessingDrawing" xmlns:wp="http://schemas.openxmlformats.org/drawingml/2006/wordprocessingDrawing" xmlns:w10="urn:schemas-microsoft-com:office:word" xmlns:w="http://schemas.openxmlformats.org/wordprocessingml/2006/main" xmlns:w14="http://schemas.microsoft.com/office/word/2010/wordml" xmlns:w15="http://schemas.microsoft.com/office/word/2012/wordml" xmlns:w16cex="http://schemas.microsoft.com/office/word/2018/wordml/cex" xmlns:w16cid="http://schemas.microsoft.com/office/word/2016/wordml/cid" xmlns:w16="http://schemas.microsoft.com/office/word/2018/wordml" xmlns:w16se="http://schemas.microsoft.com/office/word/2015/wordml/symex" xmlns:wpg="http://schemas.microsoft.com/office/word/2010/wordprocessingGroup" xmlns:wpi="http://schemas.microsoft.com/office/word/2010/wordprocessingInk" xmlns:wne="http://schemas.microsoft.com/office/word/2006/wordml" xmlns:wps="http://schemas.microsoft.com/office/word/2010/wordprocessingShape" mc:Ignorable="w14 w15 w16se w16cid w16 w16cex wp14">
   <w:p>
     <w:pPr>
@@ -4891,7 +4815,7 @@
 </w:hdr>
 </file>
 
-<file path=word/header7.xml><?xml version="1.0" encoding="utf-8"?>
+<file path=word/header6.xml><?xml version="1.0" encoding="utf-8"?>
 <w:hdr xmlns:wpc="http://schemas.microsoft.com/office/word/2010/wordprocessingCanvas" xmlns:cx="http://schemas.microsoft.com/office/drawing/2014/chartex" xmlns:cx1="http://schemas.microsoft.com/office/drawing/2015/9/8/chartex" xmlns:cx2="http://schemas.microsoft.com/office/drawing/2015/10/21/chartex" xmlns:cx3="http://schemas.microsoft.com/office/drawing/2016/5/9/chartex" xmlns:cx4="http://schemas.microsoft.com/office/drawing/2016/5/10/chartex" xmlns:cx5="http://schemas.microsoft.com/office/drawing/2016/5/11/chartex" xmlns:cx6="http://schemas.microsoft.com/office/drawing/2016/5/12/chartex" xmlns:cx7="http://schemas.microsoft.com/office/drawing/2016/5/13/chartex" xmlns:cx8="http://schemas.microsoft.com/office/drawing/2016/5/14/chartex" xmlns:mc="http://schemas.openxmlformats.org/markup-compatibility/2006" xmlns:aink="http://schemas.microsoft.com/office/drawing/2016/ink" xmlns:am3d="http://schemas.microsoft.com/office/drawing/2017/model3d" xmlns:o="urn:schemas-microsoft-com:office:office" xmlns:r="http://schemas.openxmlformats.org/officeDocument/2006/relationships" xmlns:m="http://schemas.openxmlformats.org/officeDocument/2006/math" xmlns:v="urn:schemas-microsoft-com:vml" xmlns:wp14="http://schemas.microsoft.com/office/word/2010/wordprocessingDrawing" xmlns:wp="http://schemas.openxmlformats.org/drawingml/2006/wordprocessingDrawing" xmlns:w10="urn:schemas-microsoft-com:office:word" xmlns:w="http://schemas.openxmlformats.org/wordprocessingml/2006/main" xmlns:w14="http://schemas.microsoft.com/office/word/2010/wordml" xmlns:w15="http://schemas.microsoft.com/office/word/2012/wordml" xmlns:w16cex="http://schemas.microsoft.com/office/word/2018/wordml/cex" xmlns:w16cid="http://schemas.microsoft.com/office/word/2016/wordml/cid" xmlns:w16="http://schemas.microsoft.com/office/word/2018/wordml" xmlns:w16se="http://schemas.microsoft.com/office/word/2015/wordml/symex" xmlns:wpg="http://schemas.microsoft.com/office/word/2010/wordprocessingGroup" xmlns:wpi="http://schemas.microsoft.com/office/word/2010/wordprocessingInk" xmlns:wne="http://schemas.microsoft.com/office/word/2006/wordml" xmlns:wps="http://schemas.microsoft.com/office/word/2010/wordprocessingShape" mc:Ignorable="w14 w15 w16se w16cid w16 w16cex wp14">
   <w:p>
     <w:pPr>
@@ -4964,7 +4888,7 @@
 </w:hdr>
 </file>
 
-<file path=word/header8.xml><?xml version="1.0" encoding="utf-8"?>
+<file path=word/header7.xml><?xml version="1.0" encoding="utf-8"?>
 <w:hdr xmlns:wpc="http://schemas.microsoft.com/office/word/2010/wordprocessingCanvas" xmlns:cx="http://schemas.microsoft.com/office/drawing/2014/chartex" xmlns:cx1="http://schemas.microsoft.com/office/drawing/2015/9/8/chartex" xmlns:cx2="http://schemas.microsoft.com/office/drawing/2015/10/21/chartex" xmlns:cx3="http://schemas.microsoft.com/office/drawing/2016/5/9/chartex" xmlns:cx4="http://schemas.microsoft.com/office/drawing/2016/5/10/chartex" xmlns:cx5="http://schemas.microsoft.com/office/drawing/2016/5/11/chartex" xmlns:cx6="http://schemas.microsoft.com/office/drawing/2016/5/12/chartex" xmlns:cx7="http://schemas.microsoft.com/office/drawing/2016/5/13/chartex" xmlns:cx8="http://schemas.microsoft.com/office/drawing/2016/5/14/chartex" xmlns:mc="http://schemas.openxmlformats.org/markup-compatibility/2006" xmlns:aink="http://schemas.microsoft.com/office/drawing/2016/ink" xmlns:am3d="http://schemas.microsoft.com/office/drawing/2017/model3d" xmlns:o="urn:schemas-microsoft-com:office:office" xmlns:r="http://schemas.openxmlformats.org/officeDocument/2006/relationships" xmlns:m="http://schemas.openxmlformats.org/officeDocument/2006/math" xmlns:v="urn:schemas-microsoft-com:vml" xmlns:wp14="http://schemas.microsoft.com/office/word/2010/wordprocessingDrawing" xmlns:wp="http://schemas.openxmlformats.org/drawingml/2006/wordprocessingDrawing" xmlns:w10="urn:schemas-microsoft-com:office:word" xmlns:w="http://schemas.openxmlformats.org/wordprocessingml/2006/main" xmlns:w14="http://schemas.microsoft.com/office/word/2010/wordml" xmlns:w15="http://schemas.microsoft.com/office/word/2012/wordml" xmlns:w16cex="http://schemas.microsoft.com/office/word/2018/wordml/cex" xmlns:w16cid="http://schemas.microsoft.com/office/word/2016/wordml/cid" xmlns:w16="http://schemas.microsoft.com/office/word/2018/wordml" xmlns:w16se="http://schemas.microsoft.com/office/word/2015/wordml/symex" xmlns:wpg="http://schemas.microsoft.com/office/word/2010/wordprocessingGroup" xmlns:wpi="http://schemas.microsoft.com/office/word/2010/wordprocessingInk" xmlns:wne="http://schemas.microsoft.com/office/word/2006/wordml" xmlns:wps="http://schemas.microsoft.com/office/word/2010/wordprocessingShape" mc:Ignorable="w14 w15 w16se w16cid w16 w16cex wp14">
   <w:p>
     <w:pPr>
@@ -7626,6 +7550,7 @@
     <w:lsdException w:name="HTML Sample" w:semiHidden="1" w:unhideWhenUsed="1"/>
     <w:lsdException w:name="HTML Typewriter" w:semiHidden="1" w:unhideWhenUsed="1"/>
     <w:lsdException w:name="HTML Variable" w:semiHidden="1" w:unhideWhenUsed="1"/>
+    <w:lsdException w:name="Normal Table" w:semiHidden="1" w:unhideWhenUsed="1"/>
     <w:lsdException w:name="annotation subject" w:semiHidden="1" w:unhideWhenUsed="1"/>
     <w:lsdException w:name="No List" w:semiHidden="1" w:unhideWhenUsed="1"/>
     <w:lsdException w:name="Outline List 1" w:semiHidden="1" w:unhideWhenUsed="1"/>
@@ -7668,8 +7593,11 @@
     <w:lsdException w:name="Table Contemporary" w:semiHidden="1" w:unhideWhenUsed="1"/>
     <w:lsdException w:name="Table Elegant" w:semiHidden="1" w:unhideWhenUsed="1"/>
     <w:lsdException w:name="Table Professional" w:semiHidden="1" w:unhideWhenUsed="1"/>
+    <w:lsdException w:name="Table Subtle 1" w:semiHidden="1" w:unhideWhenUsed="1"/>
     <w:lsdException w:name="Table Subtle 2" w:semiHidden="1" w:unhideWhenUsed="1"/>
     <w:lsdException w:name="Table Web 1" w:semiHidden="1" w:unhideWhenUsed="1"/>
+    <w:lsdException w:name="Table Web 2" w:semiHidden="1" w:unhideWhenUsed="1"/>
+    <w:lsdException w:name="Table Web 3" w:semiHidden="1" w:unhideWhenUsed="1"/>
     <w:lsdException w:name="Balloon Text" w:semiHidden="1" w:unhideWhenUsed="1"/>
     <w:lsdException w:name="Table Theme" w:semiHidden="1" w:unhideWhenUsed="1"/>
     <w:lsdException w:name="Placeholder Text" w:semiHidden="1" w:uiPriority="99"/>
@@ -10619,60 +10547,7 @@
 </file>
 
 <file path=customXml/item1.xml><?xml version="1.0" encoding="utf-8"?>
-<Texts>
-  <SecurityPharma>Pharma investigations</SecurityPharma>
-  <MarkingUntilText>UNTIL</MarkingUntilText>
-  <TOCHeading>Table des matières</TOCHeading>
-  <FooterOffice>Bureau:</FooterOffice>
-  <SecurityMediationServiceMatter>Mediation service</SecurityMediationServiceMatter>
-  <LabelPictureSeq>Figure {SEQ Picture \* ARABIC } –</LabelPictureSeq>
-  <SecurityEconomyAndFinance>Economy and Finance</SecurityEconomyAndFinance>
-  <COMPFootnoteText>{field:HYPERLINK "https://myintracomm.ec.europa.eu/corp/security/EN/newDS3/SensitiveInformation/Pages/SPECIAL-HANDLING-INFORMATION-DG-COMP.aspx?ln=en" |https://www.europa.eu/handling_instructions}</COMPFootnoteText>
-  <LabelSource>Source</LabelSource>
-  <SecurityOlafInvestigations>OLAF investigations</SecurityOlafInvestigations>
-  <TechHistoryCreatedBy>Document créé par</TechHistoryCreatedBy>
-  <SpecialHandlingClima>CLIMA</SpecialHandlingClima>
-  <ETSHandlingFootnote>{field:HYPERLINK "https://myintracomm.ec.europa.eu/corp/security/EN/newDS3/SensitiveInformation/Pages/default.aspx" |https://www.europa.eu/handling_instructions}</ETSHandlingFootnote>
-  <CLIMAfootnotetext>{field:HYPERLINK "https://myintracomm.ec.europa.eu/corp/security/EN/newDS3/SensitiveInformation/Pages/SPECIAL-HANDLING-INFORMATION-DG-CLIMA.aspx?ln=en" |https://www.europa.eu/handling_instructions}</CLIMAfootnotetext>
-  <FooterFax>Fax</FooterFax>
-  <FooterPhone>Tél. ligne directe</FooterPhone>
-  <CourtProceduralDocuments>Documents de procédure juridictionnelle</CourtProceduralDocuments>
-  <SensitiveHandling>Handling instructions for SENSITIVE information are given at </SensitiveHandling>
-  <SensitiveFootnoteHyperlink>{field:HYPERLINK "https://europa.eu/!db43PX" |https://europa.eu/!db43PX}</SensitiveFootnoteHyperlink>
-  <SecurityOlafSpecialHandling>OLAF Investigations</SecurityOlafSpecialHandling>
-  <ClimaSensitive>CLIMA</ClimaSensitive>
-  <SecurityOpinionLegalService>Avis du Service Juridique</SecurityOpinionLegalService>
-  <AddresseeTo>Destinataire:</AddresseeTo>
-  <SecurityMedicalSecret>Secret médical</SecurityMedicalSecret>
-  <EconomyFinanceHandling>{field:HYPERLINK "https://myintracomm.ec.europa.eu/corp/security/EN/newDS3/SensitiveInformation/Pages/SPECIAL-HANDLING-INFORMATION-DG-ECFIN.aspx?ln=en" |https://www.europa.eu/handling_instructions}</EconomyFinanceHandling>
-  <TechHistoryDate>Date</TechHistoryDate>
-  <SensitiveLabel>Sensitive</SensitiveLabel>
-  <OLAFHandlingInstructions>{field:HYPERLINK "https://myintracomm.ec.europa.eu/corp/security/EN/newDS3/SensitiveInformation/Pages/SPECIAL-HANDLING-INFORMATION-OLAF-Investigations.aspx?ln=en" |https://www.europa.eu/handling_instructions}</OLAFHandlingInstructions>
-  <SecurityInvestigationsDisciplinary>Enquêtes et affaires disciplinaires</SecurityInvestigationsDisciplinary>
-  <Contacts>Personnes à contacter:</Contacts>
-  <SpecialHandlingLabel>Special Handling</SpecialHandlingLabel>
-  <SecurityCompOperations>COMP Operations</SecurityCompOperations>
-  <SecurityReleasable>RELEASABLE TO:</SecurityReleasable>
-  <SecuritySecurityMatter>Question de sécurité</SecuritySecurityMatter>
-  <SpecialHandlingFootnote>Special handling instructions are given at </SpecialHandlingFootnote>
-  <PharmaHandlingInstructions>{field:HYPERLINK "https://myintracomm.ec.europa.eu/corp/security/EN/newDS3/SensitiveInformation/Pages/SPECIAL-HANDLING-INFORMATION-Pharma-investigations.aspx?ln=en" |https://www.europa.eu/handling_instructions}</PharmaHandlingInstructions>
-  <OrgaRoot>COMMISSION EUROPÉENNE</OrgaRoot>
-  <SecurityEtsSensitive>ETS</SecurityEtsSensitive>
-  <TechHistoryVersion>Version</TechHistoryVersion>
-  <TechHistory>Tableau de l'historique</TechHistory>
-  <SecurityStaffMatter>Affaire de personnel</SecurityStaffMatter>
-  <SecurityEtsCritical>ETS Critical</SecurityEtsCritical>
-  <SecurityCompSpecial>COMP</SecurityCompSpecial>
-  <SecurityPharmaSpecial>Pharma investigations</SecurityPharmaSpecial>
-  <ETSLimited>ETS Joint Procurement</ETSLimited>
-  <SecurityIasOperations>IAS operations</SecurityIasOperations>
-  <TechHistoryComment>Commentaire</TechHistoryComment>
-  <Contact>Personne à contacter:</Contact>
-  <AddressFooterBrussels>Commission européenne, 1049 Bruxelles, BELGIQUE - Tél. +32 229-91111</AddressFooterBrussels>
-  <SecurityEmbargo>Embargo jusqu'à</SecurityEmbargo>
-  <DateFormatShort>dd/MM/yyyy</DateFormatShort>
-  <DateFormatLong>d MMMM yyyy</DateFormatLong>
-</Texts>
+<b:Sources xmlns:b="http://schemas.openxmlformats.org/officeDocument/2006/bibliography" xmlns="http://schemas.openxmlformats.org/officeDocument/2006/bibliography" SelectedStyle="\APA.XSL" StyleName="APA"/>
 </file>
 
 <file path=customXml/item2.xml><?xml version="1.0" encoding="utf-8"?>
@@ -10781,7 +10656,60 @@
 </file>
 
 <file path=customXml/item3.xml><?xml version="1.0" encoding="utf-8"?>
-<b:Sources xmlns:b="http://schemas.openxmlformats.org/officeDocument/2006/bibliography" xmlns="http://schemas.openxmlformats.org/officeDocument/2006/bibliography" SelectedStyle="\APA.XSL" StyleName="APA"/>
+<Texts>
+  <SecurityPharma>Pharma investigations</SecurityPharma>
+  <MarkingUntilText>UNTIL</MarkingUntilText>
+  <TOCHeading>Table des matières</TOCHeading>
+  <FooterOffice>Bureau:</FooterOffice>
+  <SecurityMediationServiceMatter>Mediation service</SecurityMediationServiceMatter>
+  <LabelPictureSeq>Figure {SEQ Picture \* ARABIC } –</LabelPictureSeq>
+  <SecurityEconomyAndFinance>Economy and Finance</SecurityEconomyAndFinance>
+  <COMPFootnoteText>{field:HYPERLINK "https://myintracomm.ec.europa.eu/corp/security/EN/newDS3/SensitiveInformation/Pages/SPECIAL-HANDLING-INFORMATION-DG-COMP.aspx?ln=en" |https://www.europa.eu/handling_instructions}</COMPFootnoteText>
+  <LabelSource>Source</LabelSource>
+  <SecurityOlafInvestigations>OLAF investigations</SecurityOlafInvestigations>
+  <TechHistoryCreatedBy>Document créé par</TechHistoryCreatedBy>
+  <SpecialHandlingClima>CLIMA</SpecialHandlingClima>
+  <ETSHandlingFootnote>{field:HYPERLINK "https://myintracomm.ec.europa.eu/corp/security/EN/newDS3/SensitiveInformation/Pages/default.aspx" |https://www.europa.eu/handling_instructions}</ETSHandlingFootnote>
+  <CLIMAfootnotetext>{field:HYPERLINK "https://myintracomm.ec.europa.eu/corp/security/EN/newDS3/SensitiveInformation/Pages/SPECIAL-HANDLING-INFORMATION-DG-CLIMA.aspx?ln=en" |https://www.europa.eu/handling_instructions}</CLIMAfootnotetext>
+  <FooterFax>Fax</FooterFax>
+  <FooterPhone>Tél. ligne directe</FooterPhone>
+  <CourtProceduralDocuments>Documents de procédure juridictionnelle</CourtProceduralDocuments>
+  <SensitiveHandling>Handling instructions for SENSITIVE information are given at </SensitiveHandling>
+  <SensitiveFootnoteHyperlink>{field:HYPERLINK "https://europa.eu/!db43PX" |https://europa.eu/!db43PX}</SensitiveFootnoteHyperlink>
+  <SecurityOlafSpecialHandling>OLAF Investigations</SecurityOlafSpecialHandling>
+  <ClimaSensitive>CLIMA</ClimaSensitive>
+  <SecurityOpinionLegalService>Avis du Service Juridique</SecurityOpinionLegalService>
+  <AddresseeTo>Destinataire:</AddresseeTo>
+  <SecurityMedicalSecret>Secret médical</SecurityMedicalSecret>
+  <EconomyFinanceHandling>{field:HYPERLINK "https://myintracomm.ec.europa.eu/corp/security/EN/newDS3/SensitiveInformation/Pages/SPECIAL-HANDLING-INFORMATION-DG-ECFIN.aspx?ln=en" |https://www.europa.eu/handling_instructions}</EconomyFinanceHandling>
+  <TechHistoryDate>Date</TechHistoryDate>
+  <SensitiveLabel>Sensitive</SensitiveLabel>
+  <OLAFHandlingInstructions>{field:HYPERLINK "https://myintracomm.ec.europa.eu/corp/security/EN/newDS3/SensitiveInformation/Pages/SPECIAL-HANDLING-INFORMATION-OLAF-Investigations.aspx?ln=en" |https://www.europa.eu/handling_instructions}</OLAFHandlingInstructions>
+  <SecurityInvestigationsDisciplinary>Enquêtes et affaires disciplinaires</SecurityInvestigationsDisciplinary>
+  <Contacts>Personnes à contacter:</Contacts>
+  <SpecialHandlingLabel>Special Handling</SpecialHandlingLabel>
+  <SecurityCompOperations>COMP Operations</SecurityCompOperations>
+  <SecurityReleasable>RELEASABLE TO:</SecurityReleasable>
+  <SecuritySecurityMatter>Question de sécurité</SecuritySecurityMatter>
+  <SpecialHandlingFootnote>Special handling instructions are given at </SpecialHandlingFootnote>
+  <PharmaHandlingInstructions>{field:HYPERLINK "https://myintracomm.ec.europa.eu/corp/security/EN/newDS3/SensitiveInformation/Pages/SPECIAL-HANDLING-INFORMATION-Pharma-investigations.aspx?ln=en" |https://www.europa.eu/handling_instructions}</PharmaHandlingInstructions>
+  <OrgaRoot>COMMISSION EUROPÉENNE</OrgaRoot>
+  <SecurityEtsSensitive>ETS</SecurityEtsSensitive>
+  <TechHistoryVersion>Version</TechHistoryVersion>
+  <TechHistory>Tableau de l'historique</TechHistory>
+  <SecurityStaffMatter>Affaire de personnel</SecurityStaffMatter>
+  <SecurityEtsCritical>ETS Critical</SecurityEtsCritical>
+  <SecurityCompSpecial>COMP</SecurityCompSpecial>
+  <SecurityPharmaSpecial>Pharma investigations</SecurityPharmaSpecial>
+  <ETSLimited>ETS Joint Procurement</ETSLimited>
+  <SecurityIasOperations>IAS operations</SecurityIasOperations>
+  <TechHistoryComment>Commentaire</TechHistoryComment>
+  <Contact>Personne à contacter:</Contact>
+  <AddressFooterBrussels>Commission européenne, 1049 Bruxelles, BELGIQUE - Tél. +32 229-91111</AddressFooterBrussels>
+  <SecurityEmbargo>Embargo jusqu'à</SecurityEmbargo>
+  <DateFormatShort>dd/MM/yyyy</DateFormatShort>
+  <DateFormatLong>d MMMM yyyy</DateFormatLong>
+</Texts>
 </file>
 
 <file path=customXml/item4.xml><?xml version="1.0" encoding="utf-8"?>
@@ -10808,8 +10736,10 @@
 </file>
 
 <file path=customXml/itemProps1.xml><?xml version="1.0" encoding="utf-8"?>
-<ds:datastoreItem xmlns:ds="http://schemas.openxmlformats.org/officeDocument/2006/customXml" ds:itemID="{A24FD2EA-E9D4-45BB-B3F0-3ABAB3838836}">
-  <ds:schemaRefs/>
+<ds:datastoreItem xmlns:ds="http://schemas.openxmlformats.org/officeDocument/2006/customXml" ds:itemID="{28ACE29A-DF80-42AA-8B5A-39EFCF00149D}">
+  <ds:schemaRefs>
+    <ds:schemaRef ds:uri="http://schemas.openxmlformats.org/officeDocument/2006/bibliography"/>
+  </ds:schemaRefs>
 </ds:datastoreItem>
 </file>
 
@@ -10820,10 +10750,8 @@
 </file>
 
 <file path=customXml/itemProps3.xml><?xml version="1.0" encoding="utf-8"?>
-<ds:datastoreItem xmlns:ds="http://schemas.openxmlformats.org/officeDocument/2006/customXml" ds:itemID="{28ACE29A-DF80-42AA-8B5A-39EFCF00149D}">
-  <ds:schemaRefs>
-    <ds:schemaRef ds:uri="http://schemas.openxmlformats.org/officeDocument/2006/bibliography"/>
-  </ds:schemaRefs>
+<ds:datastoreItem xmlns:ds="http://schemas.openxmlformats.org/officeDocument/2006/customXml" ds:itemID="{A24FD2EA-E9D4-45BB-B3F0-3ABAB3838836}">
+  <ds:schemaRefs/>
 </ds:datastoreItem>
 </file>
 

</xml_diff>